<commit_message>
Algumas alterações no Resumo do Material Prévio
</commit_message>
<xml_diff>
--- a/Estudo-Material_Prévio_15.docx
+++ b/Estudo-Material_Prévio_15.docx
@@ -179,6 +179,8 @@
         </w:numPr>
         <w:jc w:val="both"/>
       </w:pPr>
+      <w:bookmarkStart w:id="0" w:name="_GoBack"/>
+      <w:bookmarkEnd w:id="0"/>
       <w:r>
         <w:t>Escolher características que não são representativas no grupo entrevistado, apenas de uma entrevista ou outra.</w:t>
       </w:r>
@@ -210,10 +212,7 @@
       </w:r>
       <w:proofErr w:type="spellEnd"/>
       <w:r>
-        <w:t xml:space="preserve"> na entrevista</w:t>
-      </w:r>
-      <w:r>
-        <w:t xml:space="preserve"> e colocamos em uma forma concreta, uma a qual é fácil se referir, inclusive pelo nome, além disso é uma forma da qual nós recortamos os dados que </w:t>
+        <w:t xml:space="preserve"> na entrevista e colocamos em uma forma concreta, uma a qual é fácil se referir, inclusive pelo nome, além disso é uma forma da qual nós recortamos os dados que </w:t>
       </w:r>
       <w:proofErr w:type="spellStart"/>
       <w:r>
@@ -223,6 +222,18 @@
       <w:r>
         <w:t xml:space="preserve"> desconsiderando algumas coisas que são consideradas outliers.</w:t>
       </w:r>
+    </w:p>
+    <w:p>
+      <w:pPr>
+        <w:ind w:firstLine="708"/>
+        <w:jc w:val="both"/>
+      </w:pPr>
+    </w:p>
+    <w:p>
+      <w:pPr>
+        <w:ind w:firstLine="708"/>
+        <w:jc w:val="both"/>
+      </w:pPr>
     </w:p>
     <w:p>
       <w:pPr>
@@ -247,6 +258,46 @@
         </w:rPr>
         <w:t>“As personas são um modelo preditivo”</w:t>
       </w:r>
+    </w:p>
+    <w:p>
+      <w:pPr>
+        <w:ind w:firstLine="708"/>
+        <w:jc w:val="center"/>
+        <w:rPr>
+          <w:b/>
+          <w:i/>
+        </w:rPr>
+      </w:pPr>
+    </w:p>
+    <w:p>
+      <w:pPr>
+        <w:ind w:firstLine="708"/>
+        <w:jc w:val="center"/>
+        <w:rPr>
+          <w:b/>
+          <w:i/>
+        </w:rPr>
+      </w:pPr>
+    </w:p>
+    <w:p>
+      <w:pPr>
+        <w:ind w:firstLine="708"/>
+        <w:jc w:val="center"/>
+        <w:rPr>
+          <w:b/>
+          <w:i/>
+        </w:rPr>
+      </w:pPr>
+    </w:p>
+    <w:p>
+      <w:pPr>
+        <w:ind w:firstLine="708"/>
+        <w:jc w:val="center"/>
+        <w:rPr>
+          <w:b/>
+          <w:i/>
+        </w:rPr>
+      </w:pPr>
     </w:p>
     <w:p>
       <w:pPr>
@@ -311,6 +362,7 @@
         <w:rPr>
           <w:b/>
         </w:rPr>
+        <w:lastRenderedPageBreak/>
         <w:t>Underfitting</w:t>
       </w:r>
       <w:proofErr w:type="spellEnd"/>
@@ -331,23 +383,6 @@
       <w:r>
         <w:t xml:space="preserve"> ocorre quando o modelo é simples de mais e não se adequa conjunto de dados.</w:t>
       </w:r>
-    </w:p>
-    <w:p>
-      <w:pPr>
-        <w:pStyle w:val="PargrafodaLista"/>
-      </w:pPr>
-    </w:p>
-    <w:p>
-      <w:pPr>
-        <w:jc w:val="both"/>
-      </w:pPr>
-    </w:p>
-    <w:p>
-      <w:pPr>
-        <w:jc w:val="both"/>
-      </w:pPr>
-      <w:bookmarkStart w:id="0" w:name="_GoBack"/>
-      <w:bookmarkEnd w:id="0"/>
     </w:p>
     <w:p>
       <w:pPr>
@@ -366,7 +401,6 @@
         <w:rPr>
           <w:b/>
         </w:rPr>
-        <w:lastRenderedPageBreak/>
         <w:t xml:space="preserve">Gráfico: </w:t>
       </w:r>
       <w:proofErr w:type="spellStart"/>
@@ -467,10 +501,7 @@
         <w:t>:</w:t>
       </w:r>
       <w:r>
-        <w:t xml:space="preserve"> Não se pode juntar todos os dados que se obteve nas entrevistas</w:t>
-      </w:r>
-      <w:r>
-        <w:t>, pois isso causa contradições.</w:t>
+        <w:t xml:space="preserve"> Não se pode juntar todos os dados que se obteve nas entrevistas, pois isso causa contradições.</w:t>
       </w:r>
     </w:p>
     <w:p>
@@ -624,15 +655,36 @@
     </w:p>
     <w:p>
       <w:pPr>
-        <w:jc w:val="both"/>
-        <w:rPr>
-          <w:b/>
-        </w:rPr>
-      </w:pPr>
-      <w:r>
-        <w:rPr>
-          <w:b/>
-        </w:rPr>
+        <w:ind w:left="360"/>
+        <w:jc w:val="both"/>
+        <w:rPr>
+          <w:b/>
+          <w:i/>
+        </w:rPr>
+      </w:pPr>
+    </w:p>
+    <w:p>
+      <w:pPr>
+        <w:ind w:left="360"/>
+        <w:jc w:val="both"/>
+        <w:rPr>
+          <w:b/>
+          <w:i/>
+        </w:rPr>
+      </w:pPr>
+    </w:p>
+    <w:p>
+      <w:pPr>
+        <w:jc w:val="both"/>
+        <w:rPr>
+          <w:b/>
+        </w:rPr>
+      </w:pPr>
+      <w:r>
+        <w:rPr>
+          <w:b/>
+        </w:rPr>
+        <w:lastRenderedPageBreak/>
         <w:t>4) Tipos de Personas:</w:t>
       </w:r>
     </w:p>
@@ -700,7 +752,6 @@
         <w:jc w:val="both"/>
       </w:pPr>
       <w:r>
-        <w:lastRenderedPageBreak/>
         <w:tab/>
       </w:r>
       <w:proofErr w:type="spellStart"/>

</xml_diff>